<commit_message>
Acceptance testing summary completed
</commit_message>
<xml_diff>
--- a/src/test/resources/reports/Acceptance testing summary.docx
+++ b/src/test/resources/reports/Acceptance testing summary.docx
@@ -1426,6 +1426,17 @@
       </w:pPr>
       <w:r>
         <w:rPr/>
+      </w:r>
+    </w:p>
+    <w:p>
+      <w:pPr>
+        <w:pStyle w:val="TextBody"/>
+        <w:bidi w:val="0"/>
+        <w:jc w:val="left"/>
+        <w:rPr/>
+      </w:pPr>
+      <w:r>
+        <w:rPr/>
         <w:t xml:space="preserve">As a user I want to securely access my account so I can interact with the Planetarium in a secure environment </w:t>
       </w:r>
     </w:p>
@@ -1455,6 +1466,28 @@
       <w:pPr>
         <w:pStyle w:val="TextBody"/>
         <w:numPr>
+          <w:ilvl w:val="1"/>
+          <w:numId w:val="5"/>
+        </w:numPr>
+        <w:tabs>
+          <w:tab w:val="clear" w:pos="709"/>
+          <w:tab w:val="left" w:pos="0" w:leader="none"/>
+        </w:tabs>
+        <w:bidi w:val="0"/>
+        <w:spacing w:before="0" w:after="0"/>
+        <w:ind w:left="1418" w:hanging="283"/>
+        <w:jc w:val="left"/>
+        <w:rPr/>
+      </w:pPr>
+      <w:r>
+        <w:rPr/>
+        <w:t>4. Although direct access to the Planetarium would be easier to use with a redirect to the login page, the plain-text rejection makes it immediately obvious that logging in is needed.</w:t>
+      </w:r>
+    </w:p>
+    <w:p>
+      <w:pPr>
+        <w:pStyle w:val="TextBody"/>
+        <w:numPr>
           <w:ilvl w:val="0"/>
           <w:numId w:val="5"/>
         </w:numPr>
@@ -1477,6 +1510,28 @@
       <w:pPr>
         <w:pStyle w:val="TextBody"/>
         <w:numPr>
+          <w:ilvl w:val="1"/>
+          <w:numId w:val="5"/>
+        </w:numPr>
+        <w:tabs>
+          <w:tab w:val="clear" w:pos="709"/>
+          <w:tab w:val="left" w:pos="0" w:leader="none"/>
+        </w:tabs>
+        <w:bidi w:val="0"/>
+        <w:spacing w:before="0" w:after="0"/>
+        <w:ind w:left="1418" w:hanging="283"/>
+        <w:jc w:val="left"/>
+        <w:rPr/>
+      </w:pPr>
+      <w:r>
+        <w:rPr/>
+        <w:t>3. Logging in is straightforward and secure. Logging out requires noticing the logout button in the top right corner, which is a bit difficult in the busy background.</w:t>
+      </w:r>
+    </w:p>
+    <w:p>
+      <w:pPr>
+        <w:pStyle w:val="TextBody"/>
+        <w:numPr>
           <w:ilvl w:val="0"/>
           <w:numId w:val="5"/>
         </w:numPr>
@@ -1499,6 +1554,28 @@
       <w:pPr>
         <w:pStyle w:val="TextBody"/>
         <w:numPr>
+          <w:ilvl w:val="1"/>
+          <w:numId w:val="5"/>
+        </w:numPr>
+        <w:tabs>
+          <w:tab w:val="clear" w:pos="709"/>
+          <w:tab w:val="left" w:pos="0" w:leader="none"/>
+        </w:tabs>
+        <w:bidi w:val="0"/>
+        <w:spacing w:before="0" w:after="0"/>
+        <w:ind w:left="1418" w:hanging="283"/>
+        <w:jc w:val="left"/>
+        <w:rPr/>
+      </w:pPr>
+      <w:r>
+        <w:rPr/>
+        <w:t>4. It does not share more information than is necessary. Direct access without logging in gives direct confirmation that one must log in to interact with the Planetarium.</w:t>
+      </w:r>
+    </w:p>
+    <w:p>
+      <w:pPr>
+        <w:pStyle w:val="TextBody"/>
+        <w:numPr>
           <w:ilvl w:val="0"/>
           <w:numId w:val="5"/>
         </w:numPr>
@@ -1519,6 +1596,40 @@
     <w:p>
       <w:pPr>
         <w:pStyle w:val="TextBody"/>
+        <w:numPr>
+          <w:ilvl w:val="1"/>
+          <w:numId w:val="5"/>
+        </w:numPr>
+        <w:tabs>
+          <w:tab w:val="clear" w:pos="709"/>
+          <w:tab w:val="left" w:pos="0" w:leader="none"/>
+        </w:tabs>
+        <w:bidi w:val="0"/>
+        <w:spacing w:before="0" w:after="0"/>
+        <w:ind w:left="1418" w:hanging="283"/>
+        <w:jc w:val="left"/>
+        <w:rPr/>
+      </w:pPr>
+      <w:r>
+        <w:rPr/>
+        <w:t xml:space="preserve">3. The login-process uses alerts instead of web page elements, which may be blocked by modern web browsers. </w:t>
+      </w:r>
+    </w:p>
+    <w:p>
+      <w:pPr>
+        <w:pStyle w:val="TextBody"/>
+        <w:bidi w:val="0"/>
+        <w:spacing w:before="0" w:after="0"/>
+        <w:jc w:val="left"/>
+        <w:rPr/>
+      </w:pPr>
+      <w:r>
+        <w:rPr/>
+      </w:r>
+    </w:p>
+    <w:p>
+      <w:pPr>
+        <w:pStyle w:val="TextBody"/>
         <w:bidi w:val="0"/>
         <w:jc w:val="left"/>
         <w:rPr/>
@@ -1554,6 +1665,214 @@
       <w:pPr>
         <w:pStyle w:val="TextBody"/>
         <w:numPr>
+          <w:ilvl w:val="1"/>
+          <w:numId w:val="5"/>
+        </w:numPr>
+        <w:tabs>
+          <w:tab w:val="clear" w:pos="709"/>
+          <w:tab w:val="left" w:pos="0" w:leader="none"/>
+        </w:tabs>
+        <w:bidi w:val="0"/>
+        <w:spacing w:before="0" w:after="0"/>
+        <w:ind w:left="1418" w:hanging="283"/>
+        <w:jc w:val="left"/>
+        <w:rPr/>
+      </w:pPr>
+      <w:r>
+        <w:rPr/>
+        <w:t>1. There are two big problems with the planetarium interface. First is the planets and moons are distinguished only by a text header, rather than visually separated. More important is that the owner of a moon is indicated not by the planet name, but by the planet ID.</w:t>
+      </w:r>
+    </w:p>
+    <w:p>
+      <w:pPr>
+        <w:pStyle w:val="TextBody"/>
+        <w:numPr>
+          <w:ilvl w:val="0"/>
+          <w:numId w:val="5"/>
+        </w:numPr>
+        <w:tabs>
+          <w:tab w:val="clear" w:pos="709"/>
+          <w:tab w:val="left" w:pos="0" w:leader="none"/>
+        </w:tabs>
+        <w:bidi w:val="0"/>
+        <w:spacing w:before="0" w:after="0"/>
+        <w:ind w:left="709" w:hanging="283"/>
+        <w:jc w:val="left"/>
+        <w:rPr/>
+      </w:pPr>
+      <w:r>
+        <w:rPr/>
+        <w:t>Is the service easy to use?</w:t>
+      </w:r>
+    </w:p>
+    <w:p>
+      <w:pPr>
+        <w:pStyle w:val="TextBody"/>
+        <w:numPr>
+          <w:ilvl w:val="1"/>
+          <w:numId w:val="5"/>
+        </w:numPr>
+        <w:tabs>
+          <w:tab w:val="clear" w:pos="709"/>
+          <w:tab w:val="left" w:pos="0" w:leader="none"/>
+        </w:tabs>
+        <w:bidi w:val="0"/>
+        <w:spacing w:before="0" w:after="0"/>
+        <w:ind w:left="1418" w:hanging="283"/>
+        <w:jc w:val="left"/>
+        <w:rPr/>
+      </w:pPr>
+      <w:r>
+        <w:rPr/>
+        <w:t>1. Celestial viewing shows the name and image of the associated celestial bodies, but the owners of the bodies are given as unintuitive IDs. There is also no option for editing the celestial bodies with new names or new images; they would have to be deleted and re-added into the database.</w:t>
+      </w:r>
+    </w:p>
+    <w:p>
+      <w:pPr>
+        <w:pStyle w:val="TextBody"/>
+        <w:numPr>
+          <w:ilvl w:val="0"/>
+          <w:numId w:val="5"/>
+        </w:numPr>
+        <w:tabs>
+          <w:tab w:val="clear" w:pos="709"/>
+          <w:tab w:val="left" w:pos="0" w:leader="none"/>
+        </w:tabs>
+        <w:bidi w:val="0"/>
+        <w:spacing w:before="0" w:after="0"/>
+        <w:ind w:left="709" w:hanging="283"/>
+        <w:jc w:val="left"/>
+        <w:rPr/>
+      </w:pPr>
+      <w:r>
+        <w:rPr/>
+        <w:t xml:space="preserve">Does the service inspire confidence? </w:t>
+      </w:r>
+    </w:p>
+    <w:p>
+      <w:pPr>
+        <w:pStyle w:val="TextBody"/>
+        <w:numPr>
+          <w:ilvl w:val="1"/>
+          <w:numId w:val="5"/>
+        </w:numPr>
+        <w:tabs>
+          <w:tab w:val="clear" w:pos="709"/>
+          <w:tab w:val="left" w:pos="0" w:leader="none"/>
+        </w:tabs>
+        <w:bidi w:val="0"/>
+        <w:spacing w:before="0" w:after="0"/>
+        <w:ind w:left="1418" w:hanging="283"/>
+        <w:jc w:val="left"/>
+        <w:rPr/>
+      </w:pPr>
+      <w:r>
+        <w:rPr/>
+        <w:t>2. One significant defect is that all moons are visible, whether or not the user owns the planet that owns the moon.</w:t>
+      </w:r>
+    </w:p>
+    <w:p>
+      <w:pPr>
+        <w:pStyle w:val="TextBody"/>
+        <w:numPr>
+          <w:ilvl w:val="0"/>
+          <w:numId w:val="5"/>
+        </w:numPr>
+        <w:tabs>
+          <w:tab w:val="clear" w:pos="709"/>
+          <w:tab w:val="left" w:pos="0" w:leader="none"/>
+        </w:tabs>
+        <w:bidi w:val="0"/>
+        <w:ind w:left="709" w:hanging="283"/>
+        <w:jc w:val="left"/>
+        <w:rPr/>
+      </w:pPr>
+      <w:r>
+        <w:rPr/>
+        <w:t xml:space="preserve">Is the service pleasing to look at? </w:t>
+      </w:r>
+    </w:p>
+    <w:p>
+      <w:pPr>
+        <w:pStyle w:val="TextBody"/>
+        <w:numPr>
+          <w:ilvl w:val="1"/>
+          <w:numId w:val="5"/>
+        </w:numPr>
+        <w:tabs>
+          <w:tab w:val="clear" w:pos="709"/>
+          <w:tab w:val="left" w:pos="0" w:leader="none"/>
+        </w:tabs>
+        <w:bidi w:val="0"/>
+        <w:ind w:left="1418" w:hanging="283"/>
+        <w:jc w:val="left"/>
+        <w:rPr/>
+      </w:pPr>
+      <w:r>
+        <w:rPr/>
+        <w:t>2. Celestial bodies that do not have an image have a broken image tag associated with them. The owner IDs are also not user-friendly and requires some non-trivial effort to determine the associated name.</w:t>
+      </w:r>
+    </w:p>
+    <w:p>
+      <w:pPr>
+        <w:pStyle w:val="TextBody"/>
+        <w:bidi w:val="0"/>
+        <w:jc w:val="left"/>
+        <w:rPr/>
+      </w:pPr>
+      <w:r>
+        <w:rPr/>
+        <w:t xml:space="preserve">As a user I want to add new planets and moons to the Planetarium so I can update my findings </w:t>
+      </w:r>
+    </w:p>
+    <w:p>
+      <w:pPr>
+        <w:pStyle w:val="TextBody"/>
+        <w:numPr>
+          <w:ilvl w:val="0"/>
+          <w:numId w:val="5"/>
+        </w:numPr>
+        <w:tabs>
+          <w:tab w:val="clear" w:pos="709"/>
+          <w:tab w:val="left" w:pos="0" w:leader="none"/>
+        </w:tabs>
+        <w:bidi w:val="0"/>
+        <w:spacing w:before="0" w:after="0"/>
+        <w:ind w:left="709" w:hanging="283"/>
+        <w:jc w:val="left"/>
+        <w:rPr/>
+      </w:pPr>
+      <w:r>
+        <w:rPr/>
+        <w:t xml:space="preserve">Is the intended use of the service intuitive? </w:t>
+      </w:r>
+    </w:p>
+    <w:p>
+      <w:pPr>
+        <w:pStyle w:val="TextBody"/>
+        <w:numPr>
+          <w:ilvl w:val="1"/>
+          <w:numId w:val="5"/>
+        </w:numPr>
+        <w:tabs>
+          <w:tab w:val="clear" w:pos="709"/>
+          <w:tab w:val="left" w:pos="0" w:leader="none"/>
+        </w:tabs>
+        <w:bidi w:val="0"/>
+        <w:spacing w:before="0" w:after="0"/>
+        <w:ind w:left="1418" w:hanging="283"/>
+        <w:jc w:val="left"/>
+        <w:rPr/>
+      </w:pPr>
+      <w:r>
+        <w:rPr/>
+        <w:t>1. Separating the planet-adding interface from the moon-adding interface by way of a dropdown menu is very unintuitive, and would be better replaced with separate pages or with a tab interface.</w:t>
+      </w:r>
+    </w:p>
+    <w:p>
+      <w:pPr>
+        <w:pStyle w:val="TextBody"/>
+        <w:numPr>
           <w:ilvl w:val="0"/>
           <w:numId w:val="5"/>
         </w:numPr>
@@ -1576,6 +1895,28 @@
       <w:pPr>
         <w:pStyle w:val="TextBody"/>
         <w:numPr>
+          <w:ilvl w:val="1"/>
+          <w:numId w:val="5"/>
+        </w:numPr>
+        <w:tabs>
+          <w:tab w:val="clear" w:pos="709"/>
+          <w:tab w:val="left" w:pos="0" w:leader="none"/>
+        </w:tabs>
+        <w:bidi w:val="0"/>
+        <w:spacing w:before="0" w:after="0"/>
+        <w:ind w:left="1418" w:hanging="283"/>
+        <w:jc w:val="left"/>
+        <w:rPr/>
+      </w:pPr>
+      <w:r>
+        <w:rPr/>
+        <w:t>1. There is no direct confirmation that a planet or moon has been added. Adding a celestial body requires searching for the planet ID. Removing an image from the image input is unintuitive and frustrating.</w:t>
+      </w:r>
+    </w:p>
+    <w:p>
+      <w:pPr>
+        <w:pStyle w:val="TextBody"/>
+        <w:numPr>
           <w:ilvl w:val="0"/>
           <w:numId w:val="5"/>
         </w:numPr>
@@ -1598,6 +1939,28 @@
       <w:pPr>
         <w:pStyle w:val="TextBody"/>
         <w:numPr>
+          <w:ilvl w:val="1"/>
+          <w:numId w:val="5"/>
+        </w:numPr>
+        <w:tabs>
+          <w:tab w:val="clear" w:pos="709"/>
+          <w:tab w:val="left" w:pos="0" w:leader="none"/>
+        </w:tabs>
+        <w:bidi w:val="0"/>
+        <w:spacing w:before="0" w:after="0"/>
+        <w:ind w:left="1418" w:hanging="283"/>
+        <w:jc w:val="left"/>
+        <w:rPr/>
+      </w:pPr>
+      <w:r>
+        <w:rPr/>
+        <w:t>2. The unpleasing, unintuitive design gives some concern whether adding celestial bodies will work. There is also not a consistent design between the moons and planets interface, nor is there a direct certainty that invalid planet IDs will be rejected by the system. Using a dropdown for user-owned planets would be a better option.</w:t>
+      </w:r>
+    </w:p>
+    <w:p>
+      <w:pPr>
+        <w:pStyle w:val="TextBody"/>
+        <w:numPr>
           <w:ilvl w:val="0"/>
           <w:numId w:val="5"/>
         </w:numPr>
@@ -1618,13 +1981,34 @@
     <w:p>
       <w:pPr>
         <w:pStyle w:val="TextBody"/>
-        <w:bidi w:val="0"/>
-        <w:jc w:val="left"/>
-        <w:rPr/>
-      </w:pPr>
-      <w:r>
-        <w:rPr/>
-        <w:t xml:space="preserve">As a user I want to add new planets and moons to the Planetarium so I can update my findings </w:t>
+        <w:numPr>
+          <w:ilvl w:val="1"/>
+          <w:numId w:val="5"/>
+        </w:numPr>
+        <w:tabs>
+          <w:tab w:val="clear" w:pos="709"/>
+          <w:tab w:val="left" w:pos="0" w:leader="none"/>
+        </w:tabs>
+        <w:bidi w:val="0"/>
+        <w:ind w:left="1418" w:hanging="283"/>
+        <w:jc w:val="left"/>
+        <w:rPr/>
+      </w:pPr>
+      <w:r>
+        <w:rPr/>
+        <w:t>2. The actual interface is clean and straightforward in what information is required from the user. However, the actual UI design is difficult to navigate.</w:t>
+      </w:r>
+    </w:p>
+    <w:p>
+      <w:pPr>
+        <w:pStyle w:val="TextBody"/>
+        <w:bidi w:val="0"/>
+        <w:jc w:val="left"/>
+        <w:rPr/>
+      </w:pPr>
+      <w:r>
+        <w:rPr/>
+        <w:t xml:space="preserve">As a user I want to remove planets and moons from the Planetarium so I can correct my findings </w:t>
       </w:r>
     </w:p>
     <w:p>
@@ -1653,6 +2037,28 @@
       <w:pPr>
         <w:pStyle w:val="TextBody"/>
         <w:numPr>
+          <w:ilvl w:val="1"/>
+          <w:numId w:val="5"/>
+        </w:numPr>
+        <w:tabs>
+          <w:tab w:val="clear" w:pos="709"/>
+          <w:tab w:val="left" w:pos="0" w:leader="none"/>
+        </w:tabs>
+        <w:bidi w:val="0"/>
+        <w:spacing w:before="0" w:after="0"/>
+        <w:ind w:left="1418" w:hanging="283"/>
+        <w:jc w:val="left"/>
+        <w:rPr/>
+      </w:pPr>
+      <w:r>
+        <w:rPr/>
+        <w:t>2. Having a delete option at the very top of the planet interface is a bit unintuitive, since deleting is usually not the first action that comes to mind for a user. However, the ability to delete moons and planets directly is very intuitive. It is also very confusing to have the celestial body selector for adding planets right next to the deleting interface.</w:t>
+      </w:r>
+    </w:p>
+    <w:p>
+      <w:pPr>
+        <w:pStyle w:val="TextBody"/>
+        <w:numPr>
           <w:ilvl w:val="0"/>
           <w:numId w:val="5"/>
         </w:numPr>
@@ -1675,6 +2081,28 @@
       <w:pPr>
         <w:pStyle w:val="TextBody"/>
         <w:numPr>
+          <w:ilvl w:val="1"/>
+          <w:numId w:val="5"/>
+        </w:numPr>
+        <w:tabs>
+          <w:tab w:val="clear" w:pos="709"/>
+          <w:tab w:val="left" w:pos="0" w:leader="none"/>
+        </w:tabs>
+        <w:bidi w:val="0"/>
+        <w:spacing w:before="0" w:after="0"/>
+        <w:ind w:left="1418" w:hanging="283"/>
+        <w:jc w:val="left"/>
+        <w:rPr/>
+      </w:pPr>
+      <w:r>
+        <w:rPr/>
+        <w:t>3. Being able to delete the planets and moons directly makes it very easy to delete. However, the necessity of typing the celestial body is a bit cumbersome and could be replaced with a dropdown menu.</w:t>
+      </w:r>
+    </w:p>
+    <w:p>
+      <w:pPr>
+        <w:pStyle w:val="TextBody"/>
+        <w:numPr>
           <w:ilvl w:val="0"/>
           <w:numId w:val="5"/>
         </w:numPr>
@@ -1697,6 +2125,28 @@
       <w:pPr>
         <w:pStyle w:val="TextBody"/>
         <w:numPr>
+          <w:ilvl w:val="1"/>
+          <w:numId w:val="5"/>
+        </w:numPr>
+        <w:tabs>
+          <w:tab w:val="clear" w:pos="709"/>
+          <w:tab w:val="left" w:pos="0" w:leader="none"/>
+        </w:tabs>
+        <w:bidi w:val="0"/>
+        <w:spacing w:before="0" w:after="0"/>
+        <w:ind w:left="1418" w:hanging="283"/>
+        <w:jc w:val="left"/>
+        <w:rPr/>
+      </w:pPr>
+      <w:r>
+        <w:rPr/>
+        <w:t>4. Typing in the planet or moon directly (along with the requirement that celestial bodies have unique names) instills confidence that only one body will be deleted at a time.</w:t>
+      </w:r>
+    </w:p>
+    <w:p>
+      <w:pPr>
+        <w:pStyle w:val="TextBody"/>
+        <w:numPr>
           <w:ilvl w:val="0"/>
           <w:numId w:val="5"/>
         </w:numPr>
@@ -1717,243 +2167,22 @@
     <w:p>
       <w:pPr>
         <w:pStyle w:val="TextBody"/>
-        <w:bidi w:val="0"/>
-        <w:jc w:val="left"/>
-        <w:rPr/>
-      </w:pPr>
-      <w:r>
-        <w:rPr/>
-        <w:t xml:space="preserve">As a user I want to remove planets and moons from the Planetarium so I can correct my findings </w:t>
-      </w:r>
-    </w:p>
-    <w:p>
-      <w:pPr>
-        <w:pStyle w:val="TextBody"/>
-        <w:numPr>
-          <w:ilvl w:val="0"/>
-          <w:numId w:val="5"/>
-        </w:numPr>
-        <w:tabs>
-          <w:tab w:val="clear" w:pos="709"/>
-          <w:tab w:val="left" w:pos="0" w:leader="none"/>
-        </w:tabs>
-        <w:bidi w:val="0"/>
-        <w:spacing w:before="0" w:after="0"/>
-        <w:ind w:left="709" w:hanging="283"/>
-        <w:jc w:val="left"/>
-        <w:rPr/>
-      </w:pPr>
-      <w:r>
-        <w:rPr/>
-        <w:t xml:space="preserve">Is the intended use of the service intuitive? </w:t>
-      </w:r>
-    </w:p>
-    <w:p>
-      <w:pPr>
-        <w:pStyle w:val="TextBody"/>
-        <w:numPr>
-          <w:ilvl w:val="0"/>
-          <w:numId w:val="5"/>
-        </w:numPr>
-        <w:tabs>
-          <w:tab w:val="clear" w:pos="709"/>
-          <w:tab w:val="left" w:pos="0" w:leader="none"/>
-        </w:tabs>
-        <w:bidi w:val="0"/>
-        <w:spacing w:before="0" w:after="0"/>
-        <w:ind w:left="709" w:hanging="283"/>
-        <w:jc w:val="left"/>
-        <w:rPr/>
-      </w:pPr>
-      <w:r>
-        <w:rPr/>
-        <w:t xml:space="preserve">Is the service easy to use? </w:t>
-      </w:r>
-    </w:p>
-    <w:p>
-      <w:pPr>
-        <w:pStyle w:val="TextBody"/>
-        <w:numPr>
-          <w:ilvl w:val="0"/>
-          <w:numId w:val="5"/>
-        </w:numPr>
-        <w:tabs>
-          <w:tab w:val="clear" w:pos="709"/>
-          <w:tab w:val="left" w:pos="0" w:leader="none"/>
-        </w:tabs>
-        <w:bidi w:val="0"/>
-        <w:spacing w:before="0" w:after="0"/>
-        <w:ind w:left="709" w:hanging="283"/>
-        <w:jc w:val="left"/>
-        <w:rPr/>
-      </w:pPr>
-      <w:r>
-        <w:rPr/>
-        <w:t xml:space="preserve">Does the service inspire confidence? </w:t>
-      </w:r>
-    </w:p>
-    <w:p>
-      <w:pPr>
-        <w:pStyle w:val="TextBody"/>
-        <w:numPr>
-          <w:ilvl w:val="0"/>
-          <w:numId w:val="5"/>
-        </w:numPr>
-        <w:tabs>
-          <w:tab w:val="clear" w:pos="709"/>
-          <w:tab w:val="left" w:pos="0" w:leader="none"/>
-        </w:tabs>
-        <w:bidi w:val="0"/>
-        <w:ind w:left="709" w:hanging="283"/>
-        <w:jc w:val="left"/>
-        <w:rPr/>
-      </w:pPr>
-      <w:r>
-        <w:rPr/>
-        <w:t xml:space="preserve">Is the service pleasing to look at? </w:t>
-      </w:r>
-    </w:p>
-    <w:p>
-      <w:pPr>
-        <w:pStyle w:val="TextBody"/>
-        <w:bidi w:val="0"/>
-        <w:jc w:val="left"/>
-        <w:rPr/>
-      </w:pPr>
-      <w:r>
-        <w:rPr/>
-      </w:r>
-    </w:p>
-    <w:p>
-      <w:pPr>
-        <w:pStyle w:val="TextBody"/>
-        <w:numPr>
-          <w:ilvl w:val="0"/>
-          <w:numId w:val="6"/>
-        </w:numPr>
-        <w:tabs>
-          <w:tab w:val="clear" w:pos="709"/>
-          <w:tab w:val="left" w:pos="0" w:leader="none"/>
-        </w:tabs>
-        <w:bidi w:val="0"/>
-        <w:spacing w:before="0" w:after="0"/>
-        <w:ind w:left="709" w:hanging="283"/>
-        <w:jc w:val="left"/>
-        <w:rPr/>
-      </w:pPr>
-      <w:r>
-        <w:rPr/>
-        <w:t xml:space="preserve">a grade to provide a quick indicator of how well/poor a User Story was scored </w:t>
-      </w:r>
-    </w:p>
-    <w:p>
-      <w:pPr>
-        <w:pStyle w:val="TextBody"/>
         <w:numPr>
           <w:ilvl w:val="1"/>
-          <w:numId w:val="6"/>
-        </w:numPr>
-        <w:tabs>
-          <w:tab w:val="clear" w:pos="709"/>
-          <w:tab w:val="left" w:pos="0" w:leader="none"/>
-        </w:tabs>
-        <w:bidi w:val="0"/>
-        <w:spacing w:before="0" w:after="0"/>
+          <w:numId w:val="5"/>
+        </w:numPr>
+        <w:tabs>
+          <w:tab w:val="clear" w:pos="709"/>
+          <w:tab w:val="left" w:pos="0" w:leader="none"/>
+        </w:tabs>
+        <w:bidi w:val="0"/>
         <w:ind w:left="1418" w:hanging="283"/>
         <w:jc w:val="left"/>
         <w:rPr/>
       </w:pPr>
       <w:r>
         <w:rPr/>
-        <w:t xml:space="preserve">1 = bad </w:t>
-      </w:r>
-    </w:p>
-    <w:p>
-      <w:pPr>
-        <w:pStyle w:val="TextBody"/>
-        <w:numPr>
-          <w:ilvl w:val="1"/>
-          <w:numId w:val="6"/>
-        </w:numPr>
-        <w:tabs>
-          <w:tab w:val="clear" w:pos="709"/>
-          <w:tab w:val="left" w:pos="0" w:leader="none"/>
-        </w:tabs>
-        <w:bidi w:val="0"/>
-        <w:spacing w:before="0" w:after="0"/>
-        <w:ind w:left="1418" w:hanging="283"/>
-        <w:jc w:val="left"/>
-        <w:rPr/>
-      </w:pPr>
-      <w:r>
-        <w:rPr/>
-        <w:t xml:space="preserve">2 = ok </w:t>
-      </w:r>
-    </w:p>
-    <w:p>
-      <w:pPr>
-        <w:pStyle w:val="TextBody"/>
-        <w:numPr>
-          <w:ilvl w:val="1"/>
-          <w:numId w:val="6"/>
-        </w:numPr>
-        <w:tabs>
-          <w:tab w:val="clear" w:pos="709"/>
-          <w:tab w:val="left" w:pos="0" w:leader="none"/>
-        </w:tabs>
-        <w:bidi w:val="0"/>
-        <w:spacing w:before="0" w:after="0"/>
-        <w:ind w:left="1418" w:hanging="283"/>
-        <w:jc w:val="left"/>
-        <w:rPr/>
-      </w:pPr>
-      <w:r>
-        <w:rPr/>
-        <w:t xml:space="preserve">3 = good </w:t>
-      </w:r>
-    </w:p>
-    <w:p>
-      <w:pPr>
-        <w:pStyle w:val="TextBody"/>
-        <w:numPr>
-          <w:ilvl w:val="1"/>
-          <w:numId w:val="6"/>
-        </w:numPr>
-        <w:tabs>
-          <w:tab w:val="clear" w:pos="709"/>
-          <w:tab w:val="left" w:pos="0" w:leader="none"/>
-        </w:tabs>
-        <w:bidi w:val="0"/>
-        <w:spacing w:before="0" w:after="0"/>
-        <w:ind w:left="1418" w:hanging="283"/>
-        <w:jc w:val="left"/>
-        <w:rPr/>
-      </w:pPr>
-      <w:r>
-        <w:rPr/>
-        <w:t xml:space="preserve">4 = exceptional </w:t>
-      </w:r>
-    </w:p>
-    <w:p>
-      <w:pPr>
-        <w:pStyle w:val="TextBody"/>
-        <w:numPr>
-          <w:ilvl w:val="0"/>
-          <w:numId w:val="6"/>
-        </w:numPr>
-        <w:tabs>
-          <w:tab w:val="clear" w:pos="709"/>
-          <w:tab w:val="left" w:pos="0" w:leader="none"/>
-        </w:tabs>
-        <w:bidi w:val="0"/>
-        <w:spacing w:before="0" w:after="0"/>
-        <w:ind w:left="709" w:hanging="283"/>
-        <w:jc w:val="left"/>
-        <w:rPr/>
-      </w:pPr>
-      <w:r>
-        <w:rPr/>
-        <w:t xml:space="preserve">a paragraph description describing the reasons for the score </w:t>
+        <w:t>3. The service is directly helpful with self-explanatory placeholder text field and a delete button right next to it. However, the delete feature could be improved with either a list of celestial bodies that don't need to be typed, or possibly a delete option next to each celestial body to make it clear that only user-owned bodies may be deleted.</w:t>
       </w:r>
     </w:p>
     <w:p>
@@ -2660,143 +2889,6 @@
       </w:rPr>
     </w:lvl>
   </w:abstractNum>
-  <w:abstractNum w:abstractNumId="6">
-    <w:lvl w:ilvl="0">
-      <w:start w:val="1"/>
-      <w:numFmt w:val="bullet"/>
-      <w:lvlText w:val=""/>
-      <w:lvlJc w:val="left"/>
-      <w:pPr>
-        <w:tabs>
-          <w:tab w:val="num" w:pos="709"/>
-        </w:tabs>
-        <w:ind w:left="709" w:hanging="283"/>
-      </w:pPr>
-      <w:rPr>
-        <w:rFonts w:ascii="Symbol" w:hAnsi="Symbol" w:cs="Symbol" w:hint="default"/>
-      </w:rPr>
-    </w:lvl>
-    <w:lvl w:ilvl="1">
-      <w:start w:val="1"/>
-      <w:numFmt w:val="bullet"/>
-      <w:lvlText w:val=""/>
-      <w:lvlJc w:val="left"/>
-      <w:pPr>
-        <w:tabs>
-          <w:tab w:val="num" w:pos="1418"/>
-        </w:tabs>
-        <w:ind w:left="1418" w:hanging="283"/>
-      </w:pPr>
-      <w:rPr>
-        <w:rFonts w:ascii="Symbol" w:hAnsi="Symbol" w:cs="Symbol" w:hint="default"/>
-      </w:rPr>
-    </w:lvl>
-    <w:lvl w:ilvl="2">
-      <w:start w:val="1"/>
-      <w:numFmt w:val="bullet"/>
-      <w:lvlText w:val=""/>
-      <w:lvlJc w:val="left"/>
-      <w:pPr>
-        <w:tabs>
-          <w:tab w:val="num" w:pos="2127"/>
-        </w:tabs>
-        <w:ind w:left="2127" w:hanging="283"/>
-      </w:pPr>
-      <w:rPr>
-        <w:rFonts w:ascii="Symbol" w:hAnsi="Symbol" w:cs="Symbol" w:hint="default"/>
-      </w:rPr>
-    </w:lvl>
-    <w:lvl w:ilvl="3">
-      <w:start w:val="1"/>
-      <w:numFmt w:val="bullet"/>
-      <w:lvlText w:val=""/>
-      <w:lvlJc w:val="left"/>
-      <w:pPr>
-        <w:tabs>
-          <w:tab w:val="num" w:pos="2836"/>
-        </w:tabs>
-        <w:ind w:left="2836" w:hanging="283"/>
-      </w:pPr>
-      <w:rPr>
-        <w:rFonts w:ascii="Symbol" w:hAnsi="Symbol" w:cs="Symbol" w:hint="default"/>
-      </w:rPr>
-    </w:lvl>
-    <w:lvl w:ilvl="4">
-      <w:start w:val="1"/>
-      <w:numFmt w:val="bullet"/>
-      <w:lvlText w:val=""/>
-      <w:lvlJc w:val="left"/>
-      <w:pPr>
-        <w:tabs>
-          <w:tab w:val="num" w:pos="3545"/>
-        </w:tabs>
-        <w:ind w:left="3545" w:hanging="283"/>
-      </w:pPr>
-      <w:rPr>
-        <w:rFonts w:ascii="Symbol" w:hAnsi="Symbol" w:cs="Symbol" w:hint="default"/>
-      </w:rPr>
-    </w:lvl>
-    <w:lvl w:ilvl="5">
-      <w:start w:val="1"/>
-      <w:numFmt w:val="bullet"/>
-      <w:lvlText w:val=""/>
-      <w:lvlJc w:val="left"/>
-      <w:pPr>
-        <w:tabs>
-          <w:tab w:val="num" w:pos="4254"/>
-        </w:tabs>
-        <w:ind w:left="4254" w:hanging="283"/>
-      </w:pPr>
-      <w:rPr>
-        <w:rFonts w:ascii="Symbol" w:hAnsi="Symbol" w:cs="Symbol" w:hint="default"/>
-      </w:rPr>
-    </w:lvl>
-    <w:lvl w:ilvl="6">
-      <w:start w:val="1"/>
-      <w:numFmt w:val="bullet"/>
-      <w:lvlText w:val=""/>
-      <w:lvlJc w:val="left"/>
-      <w:pPr>
-        <w:tabs>
-          <w:tab w:val="num" w:pos="4963"/>
-        </w:tabs>
-        <w:ind w:left="4963" w:hanging="283"/>
-      </w:pPr>
-      <w:rPr>
-        <w:rFonts w:ascii="Symbol" w:hAnsi="Symbol" w:cs="Symbol" w:hint="default"/>
-      </w:rPr>
-    </w:lvl>
-    <w:lvl w:ilvl="7">
-      <w:start w:val="1"/>
-      <w:numFmt w:val="bullet"/>
-      <w:lvlText w:val=""/>
-      <w:lvlJc w:val="left"/>
-      <w:pPr>
-        <w:tabs>
-          <w:tab w:val="num" w:pos="5672"/>
-        </w:tabs>
-        <w:ind w:left="5672" w:hanging="283"/>
-      </w:pPr>
-      <w:rPr>
-        <w:rFonts w:ascii="Symbol" w:hAnsi="Symbol" w:cs="Symbol" w:hint="default"/>
-      </w:rPr>
-    </w:lvl>
-    <w:lvl w:ilvl="8">
-      <w:start w:val="1"/>
-      <w:numFmt w:val="bullet"/>
-      <w:lvlText w:val=""/>
-      <w:lvlJc w:val="left"/>
-      <w:pPr>
-        <w:tabs>
-          <w:tab w:val="num" w:pos="6381"/>
-        </w:tabs>
-        <w:ind w:left="6381" w:hanging="283"/>
-      </w:pPr>
-      <w:rPr>
-        <w:rFonts w:ascii="Symbol" w:hAnsi="Symbol" w:cs="Symbol" w:hint="default"/>
-      </w:rPr>
-    </w:lvl>
-  </w:abstractNum>
   <w:num w:numId="1">
     <w:abstractNumId w:val="1"/>
   </w:num>
@@ -2811,9 +2903,6 @@
   </w:num>
   <w:num w:numId="5">
     <w:abstractNumId w:val="5"/>
-  </w:num>
-  <w:num w:numId="6">
-    <w:abstractNumId w:val="6"/>
   </w:num>
 </w:numbering>
 </file>

</xml_diff>